<commit_message>
Relatório de VC pronto
</commit_message>
<xml_diff>
--- a/Modelagem/Casos de Uso.docx
+++ b/Modelagem/Casos de Uso.docx
@@ -9,11 +9,16 @@
       <w:r>
         <w:t>Inserir</w:t>
       </w:r>
+      <w:proofErr w:type="gramStart"/>
       <w:r>
         <w:t xml:space="preserve"> </w:t>
       </w:r>
       <w:r>
-        <w:t xml:space="preserve"> Item</w:t>
+        <w:t xml:space="preserve"> </w:t>
+      </w:r>
+      <w:proofErr w:type="gramEnd"/>
+      <w:r>
+        <w:t>Item</w:t>
       </w:r>
       <w:r>
         <w:t xml:space="preserve"> rápido</w:t>
@@ -27,13 +32,13 @@
     </w:p>
     <w:p>
       <w:r>
-        <w:t>Pre-condicao: O usuário não esteja</w:t>
-      </w:r>
-      <w:r>
-        <w:t xml:space="preserve"> utilizando</w:t>
-      </w:r>
-      <w:r>
-        <w:t xml:space="preserve"> nenhuma das listas.</w:t>
+        <w:t>Precondição</w:t>
+      </w:r>
+      <w:r>
+        <w:t xml:space="preserve">: </w:t>
+      </w:r>
+      <w:r>
+        <w:t>Nenhuma das listas se encontra aberta</w:t>
       </w:r>
     </w:p>
     <w:p>
@@ -53,8 +58,13 @@
         <w:t>Esse caso de uso começa quando o usu</w:t>
       </w:r>
       <w:r>
-        <w:t>ário opta por inserir novo ítem</w:t>
-      </w:r>
+        <w:t xml:space="preserve">ário opta por inserir novo </w:t>
+      </w:r>
+      <w:proofErr w:type="spellStart"/>
+      <w:r>
+        <w:t>ítem</w:t>
+      </w:r>
+      <w:proofErr w:type="spellEnd"/>
       <w:r>
         <w:t xml:space="preserve"> rápido</w:t>
       </w:r>
@@ -95,7 +105,15 @@
         </w:numPr>
       </w:pPr>
       <w:r>
-        <w:t>O sistema armazena a informação na lista “caixa de entrada”  e o caso de uso termina;</w:t>
+        <w:t>O sistema armazena a informação na lista “caixa de entrada”</w:t>
+      </w:r>
+      <w:proofErr w:type="gramStart"/>
+      <w:r>
+        <w:t xml:space="preserve">  </w:t>
+      </w:r>
+      <w:proofErr w:type="gramEnd"/>
+      <w:r>
+        <w:t>e o caso de uso termina;</w:t>
       </w:r>
     </w:p>
     <w:p>
@@ -103,17 +121,46 @@
         <w:t>Pós-Condição:</w:t>
       </w:r>
       <w:r>
-        <w:t xml:space="preserve"> (Sucesso) O sistema adicionou inseriu o novo ítem na caixa de entrada;</w:t>
-      </w:r>
-    </w:p>
-    <w:p>
-      <w:r>
-        <w:t>Outras Informações: 1- O sistema, por padrão, colocará o novo ítem na última posição da lista “caixa de entrada”</w:t>
-      </w:r>
-    </w:p>
-    <w:p>
-      <w:r>
-        <w:t>2 – A maneira de realizar o passo 1 ainda não está definida.</w:t>
+        <w:t xml:space="preserve"> (Sucesso) O sistema adicionou inseriu o novo </w:t>
+      </w:r>
+      <w:proofErr w:type="spellStart"/>
+      <w:r>
+        <w:t>ítem</w:t>
+      </w:r>
+      <w:proofErr w:type="spellEnd"/>
+      <w:r>
+        <w:t xml:space="preserve"> na caixa de entrada;</w:t>
+      </w:r>
+    </w:p>
+    <w:p>
+      <w:r>
+        <w:t xml:space="preserve">Outras Informações: 1- O sistema, por padrão, colocará o novo </w:t>
+      </w:r>
+      <w:proofErr w:type="spellStart"/>
+      <w:r>
+        <w:t>ítem</w:t>
+      </w:r>
+      <w:proofErr w:type="spellEnd"/>
+      <w:r>
+        <w:t xml:space="preserve"> na última posição da lista “caixa de entrada</w:t>
+      </w:r>
+      <w:proofErr w:type="gramStart"/>
+      <w:r>
+        <w:t>”</w:t>
+      </w:r>
+      <w:proofErr w:type="gramEnd"/>
+    </w:p>
+    <w:p>
+      <w:r>
+        <w:t xml:space="preserve">2 – A maneira de realizar o passo </w:t>
+      </w:r>
+      <w:proofErr w:type="gramStart"/>
+      <w:r>
+        <w:t>1</w:t>
+      </w:r>
+      <w:proofErr w:type="gramEnd"/>
+      <w:r>
+        <w:t xml:space="preserve"> ainda não está definida.</w:t>
       </w:r>
     </w:p>
     <w:p/>
@@ -132,11 +179,16 @@
       </w:r>
     </w:p>
     <w:p>
-      <w:r>
-        <w:t>Pre-condicao: O usuário está utilizando algumas das listas</w:t>
-      </w:r>
-      <w:r>
-        <w:t>, com exceção da agenda.</w:t>
+      <w:proofErr w:type="gramStart"/>
+      <w:r>
+        <w:t>Precondição :</w:t>
+      </w:r>
+      <w:proofErr w:type="gramEnd"/>
+      <w:r>
+        <w:t xml:space="preserve"> Que alguma lista, com exceção da agenda, esteja sendo utilizada.</w:t>
+      </w:r>
+      <w:r>
+        <w:t xml:space="preserve"> </w:t>
       </w:r>
     </w:p>
     <w:p>
@@ -154,7 +206,10 @@
         </w:numPr>
       </w:pPr>
       <w:r>
-        <w:t>Esse caso de uso começa quando o usuário opta por inserir um novo ítem</w:t>
+        <w:t xml:space="preserve">Esse caso de uso começa quando o usuário opta por inserir um novo </w:t>
+      </w:r>
+      <w:r>
+        <w:t>item</w:t>
       </w:r>
       <w:r>
         <w:t xml:space="preserve"> na lista em que o usuário esteja utilizando</w:t>
@@ -196,18 +251,48 @@
         </w:numPr>
       </w:pPr>
       <w:r>
-        <w:t>O sistema armazena as infomações geradas e o caso de uso termina;</w:t>
-      </w:r>
-    </w:p>
-    <w:p>
-      <w:r>
-        <w:t>Pós-Condição: (Sucesso) O sistema insere o novo ítem criado pelo usuário;</w:t>
+        <w:t xml:space="preserve">O sistema armazena as </w:t>
+      </w:r>
+      <w:r>
+        <w:t>informações</w:t>
+      </w:r>
+      <w:r>
+        <w:t xml:space="preserve"> geradas e o caso de uso termina;</w:t>
+      </w:r>
+    </w:p>
+    <w:p>
+      <w:r>
+        <w:t xml:space="preserve">Pós-Condição: (Sucesso) O sistema insere o novo </w:t>
+      </w:r>
+      <w:r>
+        <w:t>item</w:t>
+      </w:r>
+      <w:r>
+        <w:t xml:space="preserve"> criado pelo usuário;</w:t>
       </w:r>
     </w:p>
     <w:p/>
     <w:p>
       <w:r>
-        <w:t>Outras Informações: 1 – Ao optrar inserir novo ítem, o usuário pode escolher, por meio de gesto ou outro recurso a ser definido posteriormente, em que posição na lista ele quer inserir o novo ítem.</w:t>
+        <w:t xml:space="preserve">Outras Informações: 1 – Ao </w:t>
+      </w:r>
+      <w:r>
+        <w:t>optar</w:t>
+      </w:r>
+      <w:r>
+        <w:t xml:space="preserve"> inserir novo </w:t>
+      </w:r>
+      <w:r>
+        <w:t>item</w:t>
+      </w:r>
+      <w:r>
+        <w:t xml:space="preserve">, o usuário pode escolher, por meio de gesto ou outro recurso a ser definido posteriormente, em que posição na lista ele quer inserir o novo </w:t>
+      </w:r>
+      <w:r>
+        <w:t>item</w:t>
+      </w:r>
+      <w:r>
+        <w:t>.</w:t>
       </w:r>
     </w:p>
     <w:p>
@@ -215,7 +300,21 @@
         <w:rPr>
           <w:highlight w:val="yellow"/>
         </w:rPr>
-        <w:t>2 – O ítem é armazenado enquanto ele digita ou quando ele confirma no final?</w:t>
+        <w:t xml:space="preserve">2 – O </w:t>
+      </w:r>
+      <w:proofErr w:type="spellStart"/>
+      <w:r>
+        <w:rPr>
+          <w:highlight w:val="yellow"/>
+        </w:rPr>
+        <w:t>ítem</w:t>
+      </w:r>
+      <w:proofErr w:type="spellEnd"/>
+      <w:r>
+        <w:rPr>
+          <w:highlight w:val="yellow"/>
+        </w:rPr>
+        <w:t xml:space="preserve"> é armazenado enquanto ele digita ou quando ele confirma no final?</w:t>
       </w:r>
     </w:p>
     <w:p>
@@ -230,19 +329,21 @@
     <w:p/>
     <w:p>
       <w:r>
-        <w:t xml:space="preserve">Pre-condicao: O usuário deve </w:t>
-      </w:r>
-      <w:r>
-        <w:t>possuir conta</w:t>
-      </w:r>
-      <w:r>
-        <w:t xml:space="preserve"> no Google Calendar </w:t>
-      </w:r>
-      <w:r>
-        <w:t>armazenada no</w:t>
-      </w:r>
-      <w:r>
-        <w:t xml:space="preserve"> sistema</w:t>
+        <w:t>Precondição</w:t>
+      </w:r>
+      <w:r>
+        <w:t xml:space="preserve">: </w:t>
+      </w:r>
+      <w:r>
+        <w:t xml:space="preserve">O sistema deve possuir uma conta de usuário do Google </w:t>
+      </w:r>
+      <w:proofErr w:type="spellStart"/>
+      <w:r>
+        <w:t>Calendar</w:t>
+      </w:r>
+      <w:proofErr w:type="spellEnd"/>
+      <w:r>
+        <w:t xml:space="preserve"> cadastrada.</w:t>
       </w:r>
     </w:p>
     <w:p>
@@ -302,7 +403,15 @@
         <w:t xml:space="preserve">Outras Informações: 1 - </w:t>
       </w:r>
       <w:r>
-        <w:t>Um compromisso equivale a um ítem.</w:t>
+        <w:t xml:space="preserve">Um compromisso equivale a um </w:t>
+      </w:r>
+      <w:proofErr w:type="spellStart"/>
+      <w:r>
+        <w:t>ítem</w:t>
+      </w:r>
+      <w:proofErr w:type="spellEnd"/>
+      <w:r>
+        <w:t>.</w:t>
       </w:r>
     </w:p>
     <w:p/>
@@ -311,13 +420,29 @@
         <w:pStyle w:val="Heading1"/>
       </w:pPr>
       <w:r>
-        <w:t>Sincronizar com o Google Calendar</w:t>
-      </w:r>
+        <w:t xml:space="preserve">Sincronizar com o Google </w:t>
+      </w:r>
+      <w:proofErr w:type="spellStart"/>
+      <w:r>
+        <w:t>Calendar</w:t>
+      </w:r>
+      <w:proofErr w:type="spellEnd"/>
     </w:p>
     <w:p/>
     <w:p>
       <w:r>
-        <w:t>Pre-Condição: O sistema deve possuir um usuário de Google Calendar cadastrado</w:t>
+        <w:t>Precondição</w:t>
+      </w:r>
+      <w:r>
+        <w:t xml:space="preserve">: O sistema deve possuir um usuário de Google </w:t>
+      </w:r>
+      <w:proofErr w:type="spellStart"/>
+      <w:r>
+        <w:t>Calendar</w:t>
+      </w:r>
+      <w:proofErr w:type="spellEnd"/>
+      <w:r>
+        <w:t xml:space="preserve"> cadastrado</w:t>
       </w:r>
     </w:p>
     <w:p>
@@ -327,8 +452,13 @@
     </w:p>
     <w:p>
       <w:r>
-        <w:t>Ator Secundário: Sistema Google Calendar</w:t>
-      </w:r>
+        <w:t xml:space="preserve">Ator Secundário: Sistema Google </w:t>
+      </w:r>
+      <w:proofErr w:type="spellStart"/>
+      <w:r>
+        <w:t>Calendar</w:t>
+      </w:r>
+      <w:proofErr w:type="spellEnd"/>
     </w:p>
     <w:p>
       <w:r>
@@ -338,12 +468,28 @@
     <w:p/>
     <w:p>
       <w:r>
-        <w:t>1 – Esse caso de uso começa quando o usuário deseja sincronizar sua agenda com a do sistema Google Calendar;</w:t>
-      </w:r>
-    </w:p>
-    <w:p>
-      <w:r>
-        <w:t>2 – O sistema sincroniza a agenda local com a do Google Calendar e o caso de uso termina;</w:t>
+        <w:t xml:space="preserve">1 – Esse caso de uso começa quando o usuário deseja sincronizar sua agenda com a do sistema Google </w:t>
+      </w:r>
+      <w:proofErr w:type="spellStart"/>
+      <w:r>
+        <w:t>Calendar</w:t>
+      </w:r>
+      <w:proofErr w:type="spellEnd"/>
+      <w:r>
+        <w:t>;</w:t>
+      </w:r>
+    </w:p>
+    <w:p>
+      <w:r>
+        <w:t xml:space="preserve">2 – O sistema sincroniza a agenda local com a do Google </w:t>
+      </w:r>
+      <w:proofErr w:type="spellStart"/>
+      <w:r>
+        <w:t>Calendar</w:t>
+      </w:r>
+      <w:proofErr w:type="spellEnd"/>
+      <w:r>
+        <w:t xml:space="preserve"> e o caso de uso termina;</w:t>
       </w:r>
     </w:p>
     <w:p/>
@@ -368,7 +514,15 @@
         <w:t xml:space="preserve"> </w:t>
       </w:r>
       <w:r>
-        <w:t>No passo 2 do Fluxo Básico de Eventos, caso haja falha de sincronização, o sistema deve retornar mensagem de falha de sincronização e o caso de uso termina;</w:t>
+        <w:t xml:space="preserve">No passo </w:t>
+      </w:r>
+      <w:proofErr w:type="gramStart"/>
+      <w:r>
+        <w:t>2</w:t>
+      </w:r>
+      <w:proofErr w:type="gramEnd"/>
+      <w:r>
+        <w:t xml:space="preserve"> do Fluxo Básico de Eventos, caso haja falha de sincronização, o sistema deve retornar mensagem de falha de sincronização e o caso de uso termina;</w:t>
       </w:r>
     </w:p>
     <w:p/>
@@ -377,15 +531,39 @@
         <w:t xml:space="preserve">Pós Condição: </w:t>
       </w:r>
       <w:r>
-        <w:t>(Sucesso)</w:t>
-      </w:r>
-      <w:r>
-        <w:t>O sistema sincronizou com o Google Calendar;</w:t>
-      </w:r>
-    </w:p>
-    <w:p>
-      <w:r>
-        <w:t>(Falha de Sincronização)O sistema não realiza nenhuma sincronização;</w:t>
+        <w:t>(Sucesso</w:t>
+      </w:r>
+      <w:proofErr w:type="gramStart"/>
+      <w:r>
+        <w:t>)</w:t>
+      </w:r>
+      <w:r>
+        <w:t>O</w:t>
+      </w:r>
+      <w:proofErr w:type="gramEnd"/>
+      <w:r>
+        <w:t xml:space="preserve"> sistema sincronizou com o Google </w:t>
+      </w:r>
+      <w:proofErr w:type="spellStart"/>
+      <w:r>
+        <w:t>Calendar</w:t>
+      </w:r>
+      <w:proofErr w:type="spellEnd"/>
+      <w:r>
+        <w:t>;</w:t>
+      </w:r>
+    </w:p>
+    <w:p>
+      <w:r>
+        <w:t>(Falha de Sincronização</w:t>
+      </w:r>
+      <w:proofErr w:type="gramStart"/>
+      <w:r>
+        <w:t>)O</w:t>
+      </w:r>
+      <w:proofErr w:type="gramEnd"/>
+      <w:r>
+        <w:t xml:space="preserve"> sistema não realiza nenhuma sincronização;</w:t>
       </w:r>
     </w:p>
     <w:p/>
@@ -397,14 +575,39 @@
         <w:t>Cadastrar usuário do</w:t>
       </w:r>
       <w:r>
-        <w:t xml:space="preserve"> Google Calendar</w:t>
-      </w:r>
+        <w:t xml:space="preserve"> Google </w:t>
+      </w:r>
+      <w:proofErr w:type="spellStart"/>
+      <w:r>
+        <w:t>Calendar</w:t>
+      </w:r>
+      <w:proofErr w:type="spellEnd"/>
     </w:p>
     <w:p/>
     <w:p>
-      <w:r>
-        <w:t>Pre-condição: Nenhuma</w:t>
-      </w:r>
+      <w:proofErr w:type="spellStart"/>
+      <w:proofErr w:type="gramStart"/>
+      <w:r>
+        <w:t>Pre-condição</w:t>
+      </w:r>
+      <w:proofErr w:type="spellEnd"/>
+      <w:proofErr w:type="gramEnd"/>
+      <w:r>
+        <w:t xml:space="preserve">: O sistema não possui nenhuma informação de </w:t>
+      </w:r>
+      <w:proofErr w:type="spellStart"/>
+      <w:r>
+        <w:t>login</w:t>
+      </w:r>
+      <w:proofErr w:type="spellEnd"/>
+      <w:r>
+        <w:t xml:space="preserve"> no Google </w:t>
+      </w:r>
+      <w:proofErr w:type="spellStart"/>
+      <w:r>
+        <w:t>Calendar</w:t>
+      </w:r>
+      <w:proofErr w:type="spellEnd"/>
     </w:p>
     <w:p>
       <w:r>
@@ -413,8 +616,13 @@
     </w:p>
     <w:p>
       <w:r>
-        <w:t>Ator Secundário: Sistema do Google Calendar</w:t>
-      </w:r>
+        <w:t xml:space="preserve">Ator Secundário: Sistema do Google </w:t>
+      </w:r>
+      <w:proofErr w:type="spellStart"/>
+      <w:r>
+        <w:t>Calendar</w:t>
+      </w:r>
+      <w:proofErr w:type="spellEnd"/>
     </w:p>
     <w:p>
       <w:r>
@@ -433,10 +641,26 @@
         <w:t xml:space="preserve">Esse caso de uso começa quando o usuário opta por </w:t>
       </w:r>
       <w:r>
-        <w:t xml:space="preserve">cadastrar suas informações de login do </w:t>
-      </w:r>
-      <w:r>
-        <w:t>Google Calendar;</w:t>
+        <w:t xml:space="preserve">cadastrar suas informações de </w:t>
+      </w:r>
+      <w:proofErr w:type="spellStart"/>
+      <w:r>
+        <w:t>login</w:t>
+      </w:r>
+      <w:proofErr w:type="spellEnd"/>
+      <w:r>
+        <w:t xml:space="preserve"> do </w:t>
+      </w:r>
+      <w:r>
+        <w:t xml:space="preserve">Google </w:t>
+      </w:r>
+      <w:proofErr w:type="spellStart"/>
+      <w:r>
+        <w:t>Calendar</w:t>
+      </w:r>
+      <w:proofErr w:type="spellEnd"/>
+      <w:r>
+        <w:t>;</w:t>
       </w:r>
     </w:p>
     <w:p>
@@ -448,7 +672,15 @@
         </w:numPr>
       </w:pPr>
       <w:r>
-        <w:t>O sistema solicita o login e a senha;</w:t>
+        <w:t xml:space="preserve">O sistema solicita o </w:t>
+      </w:r>
+      <w:proofErr w:type="spellStart"/>
+      <w:r>
+        <w:t>login</w:t>
+      </w:r>
+      <w:proofErr w:type="spellEnd"/>
+      <w:r>
+        <w:t xml:space="preserve"> e a senha;</w:t>
       </w:r>
     </w:p>
     <w:p>
@@ -460,7 +692,15 @@
         </w:numPr>
       </w:pPr>
       <w:r>
-        <w:t>O usuário preenche as informações de login e senha;</w:t>
+        <w:t xml:space="preserve">O usuário preenche as informações de </w:t>
+      </w:r>
+      <w:proofErr w:type="spellStart"/>
+      <w:r>
+        <w:t>login</w:t>
+      </w:r>
+      <w:proofErr w:type="spellEnd"/>
+      <w:r>
+        <w:t xml:space="preserve"> e senha;</w:t>
       </w:r>
     </w:p>
     <w:p>
@@ -472,7 +712,68 @@
         </w:numPr>
       </w:pPr>
       <w:r>
-        <w:t>O sistema realiza o login no Google Calendar e o caso de uso termina;</w:t>
+        <w:t>O sistema</w:t>
+      </w:r>
+      <w:r>
+        <w:t xml:space="preserve"> valida as informações de </w:t>
+      </w:r>
+      <w:proofErr w:type="spellStart"/>
+      <w:r>
+        <w:t>login</w:t>
+      </w:r>
+      <w:proofErr w:type="spellEnd"/>
+      <w:r>
+        <w:t xml:space="preserve"> no Google </w:t>
+      </w:r>
+      <w:proofErr w:type="spellStart"/>
+      <w:r>
+        <w:t>Calendar</w:t>
+      </w:r>
+      <w:proofErr w:type="spellEnd"/>
+    </w:p>
+    <w:p>
+      <w:pPr>
+        <w:pStyle w:val="ListParagraph"/>
+        <w:numPr>
+          <w:ilvl w:val="0"/>
+          <w:numId w:val="10"/>
+        </w:numPr>
+      </w:pPr>
+      <w:proofErr w:type="gramStart"/>
+      <w:r>
+        <w:t xml:space="preserve">O Google </w:t>
+      </w:r>
+      <w:proofErr w:type="spellStart"/>
+      <w:r>
+        <w:t>Calendar</w:t>
+      </w:r>
+      <w:proofErr w:type="spellEnd"/>
+      <w:r>
+        <w:t xml:space="preserve"> valida positivamente</w:t>
+      </w:r>
+      <w:proofErr w:type="gramEnd"/>
+      <w:r>
+        <w:t>.</w:t>
+      </w:r>
+    </w:p>
+    <w:p>
+      <w:pPr>
+        <w:pStyle w:val="ListParagraph"/>
+        <w:numPr>
+          <w:ilvl w:val="0"/>
+          <w:numId w:val="10"/>
+        </w:numPr>
+      </w:pPr>
+      <w:r>
+        <w:t xml:space="preserve">O sistema armazena as informações de </w:t>
+      </w:r>
+      <w:proofErr w:type="spellStart"/>
+      <w:r>
+        <w:t>login</w:t>
+      </w:r>
+      <w:proofErr w:type="spellEnd"/>
+      <w:r>
+        <w:t xml:space="preserve"> e o caso de uso termina;</w:t>
       </w:r>
     </w:p>
     <w:p>
@@ -482,17 +783,72 @@
     </w:p>
     <w:p>
       <w:r>
-        <w:t>(Falha de Login)</w:t>
-      </w:r>
-    </w:p>
-    <w:p>
-      <w:r>
-        <w:t>1 – No passo 4, caso as informações de Login sejam inválidas, o sistema retorna mensagem de informações inválidas e o caso de uso termina;</w:t>
-      </w:r>
-    </w:p>
-    <w:p>
-      <w:r>
-        <w:t>Pós condição: (Sucesso) O sistema armazenou com sucesso as informações de login de usuário do Google Calendar;</w:t>
+        <w:t xml:space="preserve">(Falha de </w:t>
+      </w:r>
+      <w:proofErr w:type="spellStart"/>
+      <w:r>
+        <w:t>Login</w:t>
+      </w:r>
+      <w:proofErr w:type="spellEnd"/>
+      <w:r>
+        <w:t>)</w:t>
+      </w:r>
+    </w:p>
+    <w:p>
+      <w:r>
+        <w:t xml:space="preserve">1 – No passo </w:t>
+      </w:r>
+      <w:proofErr w:type="gramStart"/>
+      <w:r>
+        <w:t>5</w:t>
+      </w:r>
+      <w:proofErr w:type="gramEnd"/>
+      <w:r>
+        <w:t xml:space="preserve">, caso as informações de </w:t>
+      </w:r>
+      <w:proofErr w:type="spellStart"/>
+      <w:r>
+        <w:t>Login</w:t>
+      </w:r>
+      <w:proofErr w:type="spellEnd"/>
+      <w:r>
+        <w:t xml:space="preserve"> sejam inválidas, o sistema </w:t>
+      </w:r>
+      <w:r>
+        <w:t>exibe</w:t>
+      </w:r>
+      <w:r>
+        <w:t xml:space="preserve"> mensagem de informações inválidas e </w:t>
+      </w:r>
+      <w:r>
+        <w:t>retorna para o passo do fluxo básico de eventos.</w:t>
+      </w:r>
+    </w:p>
+    <w:p>
+      <w:r>
+        <w:t xml:space="preserve"> </w:t>
+      </w:r>
+      <w:r>
+        <w:t>Pós-condição</w:t>
+      </w:r>
+      <w:r>
+        <w:t xml:space="preserve">: (Sucesso) O sistema armazenou com sucesso as informações de </w:t>
+      </w:r>
+      <w:proofErr w:type="spellStart"/>
+      <w:r>
+        <w:t>login</w:t>
+      </w:r>
+      <w:proofErr w:type="spellEnd"/>
+      <w:r>
+        <w:t xml:space="preserve"> de usuário do Google </w:t>
+      </w:r>
+      <w:proofErr w:type="spellStart"/>
+      <w:r>
+        <w:t>Calendar</w:t>
+      </w:r>
+      <w:proofErr w:type="spellEnd"/>
+      <w:r>
+        <w:t>;</w:t>
       </w:r>
     </w:p>
     <w:p>
@@ -506,7 +862,13 @@
     <w:p/>
     <w:p>
       <w:r>
-        <w:t>Pre-condição: O usuário está utilizando uma lista;</w:t>
+        <w:t>Precondição</w:t>
+      </w:r>
+      <w:r>
+        <w:t xml:space="preserve">: </w:t>
+      </w:r>
+      <w:r>
+        <w:t>Uma lista esteja sendo utilizada</w:t>
       </w:r>
     </w:p>
     <w:p>
@@ -544,8 +906,13 @@
         <w:t>O sistema solicita que o usuário reordene</w:t>
       </w:r>
       <w:r>
-        <w:t xml:space="preserve"> os ítens</w:t>
-      </w:r>
+        <w:t xml:space="preserve"> os </w:t>
+      </w:r>
+      <w:proofErr w:type="spellStart"/>
+      <w:r>
+        <w:t>ítens</w:t>
+      </w:r>
+      <w:proofErr w:type="spellEnd"/>
       <w:r>
         <w:t>;</w:t>
       </w:r>
@@ -579,7 +946,15 @@
     </w:p>
     <w:p>
       <w:r>
-        <w:t>Pós Condição: (Sucesso) O sistema reordena os ítens da lista;</w:t>
+        <w:t xml:space="preserve">Pós Condição: (Sucesso) O sistema reordena os </w:t>
+      </w:r>
+      <w:proofErr w:type="spellStart"/>
+      <w:r>
+        <w:t>ítens</w:t>
+      </w:r>
+      <w:proofErr w:type="spellEnd"/>
+      <w:r>
+        <w:t xml:space="preserve"> da lista;</w:t>
       </w:r>
     </w:p>
     <w:p/>
@@ -594,7 +969,10 @@
     </w:p>
     <w:p>
       <w:r>
-        <w:t>Pre-condição: Nenhuma;</w:t>
+        <w:t>Precondição</w:t>
+      </w:r>
+      <w:r>
+        <w:t>: Nenhuma;</w:t>
       </w:r>
     </w:p>
     <w:p>
@@ -617,7 +995,15 @@
         </w:numPr>
       </w:pPr>
       <w:r>
-        <w:t>Esse caso de uso começa quando o usuário opta  marcar um ou mais itens como processado;</w:t>
+        <w:t>Esse caso de uso começa quando o usuário opta</w:t>
+      </w:r>
+      <w:proofErr w:type="gramStart"/>
+      <w:r>
+        <w:t xml:space="preserve">  </w:t>
+      </w:r>
+      <w:proofErr w:type="gramEnd"/>
+      <w:r>
+        <w:t>marcar um ou mais itens como processado;</w:t>
       </w:r>
     </w:p>
     <w:p>
@@ -632,8 +1018,13 @@
         <w:t xml:space="preserve">O sistema </w:t>
       </w:r>
       <w:r>
-        <w:t>alterou o status dos ítens</w:t>
-      </w:r>
+        <w:t xml:space="preserve">alterou o status dos </w:t>
+      </w:r>
+      <w:proofErr w:type="spellStart"/>
+      <w:r>
+        <w:t>ítens</w:t>
+      </w:r>
+      <w:proofErr w:type="spellEnd"/>
       <w:r>
         <w:t xml:space="preserve"> marcados pelo usuário</w:t>
       </w:r>
@@ -646,26 +1037,58 @@
     </w:p>
     <w:p>
       <w:r>
-        <w:t>Pós Condição: (Sucesso) O sistema alterou o status dos ítens para processado;</w:t>
-      </w:r>
-    </w:p>
-    <w:p>
-      <w:r>
-        <w:t>Outras informações: 1 – O status de processado deve possuir um aspecto visual diferente do que não possui, como aparencia esmaecida;</w:t>
+        <w:t xml:space="preserve">Pós Condição: (Sucesso) O sistema alterou o status dos </w:t>
+      </w:r>
+      <w:proofErr w:type="spellStart"/>
+      <w:r>
+        <w:t>ítens</w:t>
+      </w:r>
+      <w:proofErr w:type="spellEnd"/>
+      <w:r>
+        <w:t xml:space="preserve"> para processado;</w:t>
+      </w:r>
+    </w:p>
+    <w:p>
+      <w:r>
+        <w:t xml:space="preserve">Outras informações: 1 – O status de processado deve possuir um aspecto visual diferente do que não possui, como </w:t>
+      </w:r>
+      <w:proofErr w:type="spellStart"/>
+      <w:r>
+        <w:t>aparencia</w:t>
+      </w:r>
+      <w:proofErr w:type="spellEnd"/>
+      <w:r>
+        <w:t xml:space="preserve"> esmaecida;</w:t>
       </w:r>
     </w:p>
     <w:p>
       <w:pPr>
         <w:pStyle w:val="Heading1"/>
       </w:pPr>
-      <w:r>
-        <w:t>Deletar Item</w:t>
+      <w:proofErr w:type="gramStart"/>
+      <w:r>
+        <w:t>Deletar</w:t>
+      </w:r>
+      <w:proofErr w:type="gramEnd"/>
+      <w:r>
+        <w:t xml:space="preserve"> Item</w:t>
       </w:r>
     </w:p>
     <w:p/>
     <w:p>
       <w:r>
-        <w:t>Pre-condição:  Estar usando uma lista e ter itens marcados como processados ou ter aberto um menu de opções para o item</w:t>
+        <w:t>Precondição</w:t>
+      </w:r>
+      <w:r>
+        <w:t>:</w:t>
+      </w:r>
+      <w:proofErr w:type="gramStart"/>
+      <w:r>
+        <w:t xml:space="preserve">  </w:t>
+      </w:r>
+      <w:proofErr w:type="gramEnd"/>
+      <w:r>
+        <w:t>Estar usando uma lista e ter itens marcados como processados ou ter aberto um menu de opções para o item</w:t>
       </w:r>
       <w:r>
         <w:t>;</w:t>
@@ -691,7 +1114,15 @@
         </w:numPr>
       </w:pPr>
       <w:r>
-        <w:t>Esse caso de uso começa quando o usuário opta por deletar itens;</w:t>
+        <w:t xml:space="preserve">Esse caso de uso começa quando o usuário opta por </w:t>
+      </w:r>
+      <w:proofErr w:type="gramStart"/>
+      <w:r>
+        <w:t>deletar</w:t>
+      </w:r>
+      <w:proofErr w:type="gramEnd"/>
+      <w:r>
+        <w:t xml:space="preserve"> itens;</w:t>
       </w:r>
     </w:p>
     <w:p>
@@ -708,7 +1139,23 @@
     </w:p>
     <w:p>
       <w:r>
-        <w:t>Pós Condição: O sistema deletou os ítens selecionados pelo usuário;</w:t>
+        <w:t xml:space="preserve">Pós Condição: O sistema </w:t>
+      </w:r>
+      <w:proofErr w:type="gramStart"/>
+      <w:r>
+        <w:t>deletou</w:t>
+      </w:r>
+      <w:proofErr w:type="gramEnd"/>
+      <w:r>
+        <w:t xml:space="preserve"> os </w:t>
+      </w:r>
+      <w:proofErr w:type="spellStart"/>
+      <w:r>
+        <w:t>ítens</w:t>
+      </w:r>
+      <w:proofErr w:type="spellEnd"/>
+      <w:r>
+        <w:t xml:space="preserve"> selecionados pelo usuário;</w:t>
       </w:r>
     </w:p>
     <w:p/>
@@ -722,8 +1169,15 @@
     </w:p>
     <w:p/>
     <w:p>
-      <w:r>
-        <w:t>Pre-condição: Nenhuma</w:t>
+      <w:proofErr w:type="spellStart"/>
+      <w:proofErr w:type="gramStart"/>
+      <w:r>
+        <w:t>Pre-condição</w:t>
+      </w:r>
+      <w:proofErr w:type="spellEnd"/>
+      <w:proofErr w:type="gramEnd"/>
+      <w:r>
+        <w:t>: Nenhuma</w:t>
       </w:r>
     </w:p>
     <w:p>
@@ -786,25 +1240,39 @@
       </w:r>
     </w:p>
     <w:p>
-      <w:r>
-        <w:t>Pós condição: O sistema criou uma nova lista;</w:t>
+      <w:proofErr w:type="gramStart"/>
+      <w:r>
+        <w:t>Pós condição</w:t>
+      </w:r>
+      <w:proofErr w:type="gramEnd"/>
+      <w:r>
+        <w:t>: O sistema criou uma nova lista;</w:t>
       </w:r>
     </w:p>
     <w:p>
       <w:pPr>
         <w:pStyle w:val="Heading1"/>
       </w:pPr>
+      <w:proofErr w:type="gramStart"/>
       <w:r>
         <w:t>Deletar</w:t>
       </w:r>
+      <w:proofErr w:type="gramEnd"/>
       <w:r>
         <w:t xml:space="preserve"> lista</w:t>
       </w:r>
     </w:p>
     <w:p/>
     <w:p>
-      <w:r>
-        <w:t>Pre-condição: Nenhuma</w:t>
+      <w:proofErr w:type="spellStart"/>
+      <w:proofErr w:type="gramStart"/>
+      <w:r>
+        <w:t>Pre-condição</w:t>
+      </w:r>
+      <w:proofErr w:type="spellEnd"/>
+      <w:proofErr w:type="gramEnd"/>
+      <w:r>
+        <w:t>: Nenhuma</w:t>
       </w:r>
     </w:p>
     <w:p>
@@ -829,9 +1297,11 @@
       <w:r>
         <w:t xml:space="preserve">Esse caso de uso começa quando o usuário opta por </w:t>
       </w:r>
+      <w:proofErr w:type="gramStart"/>
       <w:r>
         <w:t>deletar</w:t>
       </w:r>
+      <w:proofErr w:type="gramEnd"/>
       <w:r>
         <w:t xml:space="preserve"> lista;</w:t>
       </w:r>
@@ -845,10 +1315,7 @@
         </w:numPr>
       </w:pPr>
       <w:r>
-        <w:t>O sistema confirma solicitação</w:t>
-      </w:r>
-      <w:r>
-        <w:t>;</w:t>
+        <w:t>O sistema confirma solicitação;</w:t>
       </w:r>
     </w:p>
     <w:p>
@@ -874,28 +1341,125 @@
       <w:r>
         <w:t xml:space="preserve">O sistema </w:t>
       </w:r>
-      <w:r>
-        <w:t>deleta a lista</w:t>
-      </w:r>
-      <w:r>
-        <w:t xml:space="preserve"> e o caso de uso termina;</w:t>
-      </w:r>
-    </w:p>
-    <w:p>
-      <w:r>
-        <w:t xml:space="preserve">Pós condição: O sistema </w:t>
-      </w:r>
-      <w:r>
-        <w:t>deletou a lista escolhida pelo usuário;</w:t>
-      </w:r>
+      <w:proofErr w:type="gramStart"/>
+      <w:r>
+        <w:t>deleta</w:t>
+      </w:r>
+      <w:proofErr w:type="gramEnd"/>
+      <w:r>
+        <w:t xml:space="preserve"> a lista e o caso de uso termina;</w:t>
+      </w:r>
+    </w:p>
+    <w:p>
+      <w:r>
+        <w:rPr>
+          <w:highlight w:val="yellow"/>
+        </w:rPr>
+        <w:t>(Qual o erro disso?</w:t>
+      </w:r>
+      <w:proofErr w:type="gramStart"/>
+      <w:r>
+        <w:rPr>
+          <w:highlight w:val="yellow"/>
+        </w:rPr>
+        <w:t>)</w:t>
+      </w:r>
+      <w:r>
+        <w:rPr>
+          <w:highlight w:val="yellow"/>
+        </w:rPr>
+        <w:t>Pós</w:t>
+      </w:r>
+      <w:proofErr w:type="gramEnd"/>
+      <w:r>
+        <w:rPr>
+          <w:highlight w:val="yellow"/>
+        </w:rPr>
+        <w:t>-condição</w:t>
+      </w:r>
+      <w:r>
+        <w:rPr>
+          <w:highlight w:val="yellow"/>
+        </w:rPr>
+        <w:t>: O sistema deletou a lista escolhida pelo usuário;</w:t>
+      </w:r>
+      <w:r>
+        <w:t xml:space="preserve"> </w:t>
+      </w:r>
+    </w:p>
+    <w:p/>
+    <w:p/>
+    <w:p>
+      <w:pPr>
+        <w:pStyle w:val="Heading1"/>
+      </w:pPr>
+      <w:r>
+        <w:t>Abrir lista</w:t>
+      </w:r>
+    </w:p>
+    <w:p>
       <w:bookmarkStart w:id="0" w:name="_GoBack"/>
       <w:bookmarkEnd w:id="0"/>
+    </w:p>
+    <w:p/>
+    <w:p>
+      <w:proofErr w:type="spellStart"/>
+      <w:proofErr w:type="gramStart"/>
+      <w:r>
+        <w:t>Pre-condição</w:t>
+      </w:r>
+      <w:proofErr w:type="spellEnd"/>
+      <w:proofErr w:type="gramEnd"/>
+      <w:r>
+        <w:t>: O sistema se encontra exibindo o menu principal</w:t>
+      </w:r>
+    </w:p>
+    <w:p>
+      <w:r>
+        <w:t>Ator Principal: Usuário</w:t>
+      </w:r>
+    </w:p>
+    <w:p>
+      <w:r>
+        <w:t>Fluxo Básico de Eventos:</w:t>
+      </w:r>
+    </w:p>
+    <w:p/>
+    <w:p>
+      <w:pPr>
+        <w:pStyle w:val="ListParagraph"/>
+        <w:numPr>
+          <w:ilvl w:val="0"/>
+          <w:numId w:val="16"/>
+        </w:numPr>
+      </w:pPr>
+      <w:r>
+        <w:t>Esse caso de uso começa quando o usuário opta por abrir lista;</w:t>
+      </w:r>
+    </w:p>
+    <w:p>
+      <w:pPr>
+        <w:pStyle w:val="ListParagraph"/>
+        <w:numPr>
+          <w:ilvl w:val="0"/>
+          <w:numId w:val="16"/>
+        </w:numPr>
+      </w:pPr>
+      <w:r>
+        <w:t>O sistema exibe a lista selecionada e o caso de uso termina.</w:t>
+      </w:r>
+    </w:p>
+    <w:p>
+      <w:r>
+        <w:t>Pós-condição: O sistema exibiu a lista selecionada pelo usuário.</w:t>
+      </w:r>
+    </w:p>
+    <w:p/>
+    <w:p>
       <w:r>
         <w:t xml:space="preserve"> </w:t>
       </w:r>
     </w:p>
-    <w:p/>
-    <w:p/>
     <w:sectPr>
       <w:pgSz w:w="11906" w:h="16838"/>
       <w:pgMar w:top="1440" w:right="1440" w:bottom="1440" w:left="1440" w:header="720" w:footer="720" w:gutter="0"/>
@@ -1824,6 +2388,95 @@
     </w:lvl>
   </w:abstractNum>
   <w:abstractNum w:abstractNumId="10">
+    <w:nsid w:val="593E78C7"/>
+    <w:multiLevelType w:val="hybridMultilevel"/>
+    <w:tmpl w:val="61F21ABA"/>
+    <w:lvl w:ilvl="0" w:tplc="8F705B8C">
+      <w:start w:val="1"/>
+      <w:numFmt w:val="decimal"/>
+      <w:lvlText w:val="%1-"/>
+      <w:lvlJc w:val="left"/>
+      <w:pPr>
+        <w:ind w:left="720" w:hanging="360"/>
+      </w:pPr>
+      <w:rPr>
+        <w:rFonts w:hint="default"/>
+      </w:rPr>
+    </w:lvl>
+    <w:lvl w:ilvl="1" w:tplc="04160019" w:tentative="1">
+      <w:start w:val="1"/>
+      <w:numFmt w:val="lowerLetter"/>
+      <w:lvlText w:val="%2."/>
+      <w:lvlJc w:val="left"/>
+      <w:pPr>
+        <w:ind w:left="1440" w:hanging="360"/>
+      </w:pPr>
+    </w:lvl>
+    <w:lvl w:ilvl="2" w:tplc="0416001B" w:tentative="1">
+      <w:start w:val="1"/>
+      <w:numFmt w:val="lowerRoman"/>
+      <w:lvlText w:val="%3."/>
+      <w:lvlJc w:val="right"/>
+      <w:pPr>
+        <w:ind w:left="2160" w:hanging="180"/>
+      </w:pPr>
+    </w:lvl>
+    <w:lvl w:ilvl="3" w:tplc="0416000F" w:tentative="1">
+      <w:start w:val="1"/>
+      <w:numFmt w:val="decimal"/>
+      <w:lvlText w:val="%4."/>
+      <w:lvlJc w:val="left"/>
+      <w:pPr>
+        <w:ind w:left="2880" w:hanging="360"/>
+      </w:pPr>
+    </w:lvl>
+    <w:lvl w:ilvl="4" w:tplc="04160019" w:tentative="1">
+      <w:start w:val="1"/>
+      <w:numFmt w:val="lowerLetter"/>
+      <w:lvlText w:val="%5."/>
+      <w:lvlJc w:val="left"/>
+      <w:pPr>
+        <w:ind w:left="3600" w:hanging="360"/>
+      </w:pPr>
+    </w:lvl>
+    <w:lvl w:ilvl="5" w:tplc="0416001B" w:tentative="1">
+      <w:start w:val="1"/>
+      <w:numFmt w:val="lowerRoman"/>
+      <w:lvlText w:val="%6."/>
+      <w:lvlJc w:val="right"/>
+      <w:pPr>
+        <w:ind w:left="4320" w:hanging="180"/>
+      </w:pPr>
+    </w:lvl>
+    <w:lvl w:ilvl="6" w:tplc="0416000F" w:tentative="1">
+      <w:start w:val="1"/>
+      <w:numFmt w:val="decimal"/>
+      <w:lvlText w:val="%7."/>
+      <w:lvlJc w:val="left"/>
+      <w:pPr>
+        <w:ind w:left="5040" w:hanging="360"/>
+      </w:pPr>
+    </w:lvl>
+    <w:lvl w:ilvl="7" w:tplc="04160019" w:tentative="1">
+      <w:start w:val="1"/>
+      <w:numFmt w:val="lowerLetter"/>
+      <w:lvlText w:val="%8."/>
+      <w:lvlJc w:val="left"/>
+      <w:pPr>
+        <w:ind w:left="5760" w:hanging="360"/>
+      </w:pPr>
+    </w:lvl>
+    <w:lvl w:ilvl="8" w:tplc="0416001B" w:tentative="1">
+      <w:start w:val="1"/>
+      <w:numFmt w:val="lowerRoman"/>
+      <w:lvlText w:val="%9."/>
+      <w:lvlJc w:val="right"/>
+      <w:pPr>
+        <w:ind w:left="6480" w:hanging="180"/>
+      </w:pPr>
+    </w:lvl>
+  </w:abstractNum>
+  <w:abstractNum w:abstractNumId="11">
     <w:nsid w:val="62DE2D82"/>
     <w:multiLevelType w:val="hybridMultilevel"/>
     <w:tmpl w:val="61F21ABA"/>
@@ -1909,6 +2562,95 @@
       <w:lvlJc w:val="right"/>
       <w:pPr>
         <w:ind w:left="6480" w:hanging="180"/>
+      </w:pPr>
+    </w:lvl>
+  </w:abstractNum>
+  <w:abstractNum w:abstractNumId="12">
+    <w:nsid w:val="65890976"/>
+    <w:multiLevelType w:val="hybridMultilevel"/>
+    <w:tmpl w:val="271A8DC0"/>
+    <w:lvl w:ilvl="0" w:tplc="8C8C7A6C">
+      <w:start w:val="6"/>
+      <w:numFmt w:val="decimal"/>
+      <w:lvlText w:val="%1"/>
+      <w:lvlJc w:val="left"/>
+      <w:pPr>
+        <w:ind w:left="1080" w:hanging="360"/>
+      </w:pPr>
+      <w:rPr>
+        <w:rFonts w:hint="default"/>
+      </w:rPr>
+    </w:lvl>
+    <w:lvl w:ilvl="1" w:tplc="04160019" w:tentative="1">
+      <w:start w:val="1"/>
+      <w:numFmt w:val="lowerLetter"/>
+      <w:lvlText w:val="%2."/>
+      <w:lvlJc w:val="left"/>
+      <w:pPr>
+        <w:ind w:left="1800" w:hanging="360"/>
+      </w:pPr>
+    </w:lvl>
+    <w:lvl w:ilvl="2" w:tplc="0416001B" w:tentative="1">
+      <w:start w:val="1"/>
+      <w:numFmt w:val="lowerRoman"/>
+      <w:lvlText w:val="%3."/>
+      <w:lvlJc w:val="right"/>
+      <w:pPr>
+        <w:ind w:left="2520" w:hanging="180"/>
+      </w:pPr>
+    </w:lvl>
+    <w:lvl w:ilvl="3" w:tplc="0416000F" w:tentative="1">
+      <w:start w:val="1"/>
+      <w:numFmt w:val="decimal"/>
+      <w:lvlText w:val="%4."/>
+      <w:lvlJc w:val="left"/>
+      <w:pPr>
+        <w:ind w:left="3240" w:hanging="360"/>
+      </w:pPr>
+    </w:lvl>
+    <w:lvl w:ilvl="4" w:tplc="04160019" w:tentative="1">
+      <w:start w:val="1"/>
+      <w:numFmt w:val="lowerLetter"/>
+      <w:lvlText w:val="%5."/>
+      <w:lvlJc w:val="left"/>
+      <w:pPr>
+        <w:ind w:left="3960" w:hanging="360"/>
+      </w:pPr>
+    </w:lvl>
+    <w:lvl w:ilvl="5" w:tplc="0416001B" w:tentative="1">
+      <w:start w:val="1"/>
+      <w:numFmt w:val="lowerRoman"/>
+      <w:lvlText w:val="%6."/>
+      <w:lvlJc w:val="right"/>
+      <w:pPr>
+        <w:ind w:left="4680" w:hanging="180"/>
+      </w:pPr>
+    </w:lvl>
+    <w:lvl w:ilvl="6" w:tplc="0416000F" w:tentative="1">
+      <w:start w:val="1"/>
+      <w:numFmt w:val="decimal"/>
+      <w:lvlText w:val="%7."/>
+      <w:lvlJc w:val="left"/>
+      <w:pPr>
+        <w:ind w:left="5400" w:hanging="360"/>
+      </w:pPr>
+    </w:lvl>
+    <w:lvl w:ilvl="7" w:tplc="04160019" w:tentative="1">
+      <w:start w:val="1"/>
+      <w:numFmt w:val="lowerLetter"/>
+      <w:lvlText w:val="%8."/>
+      <w:lvlJc w:val="left"/>
+      <w:pPr>
+        <w:ind w:left="6120" w:hanging="360"/>
+      </w:pPr>
+    </w:lvl>
+    <w:lvl w:ilvl="8" w:tplc="0416001B" w:tentative="1">
+      <w:start w:val="1"/>
+      <w:numFmt w:val="lowerRoman"/>
+      <w:lvlText w:val="%9."/>
+      <w:lvlJc w:val="right"/>
+      <w:pPr>
+        <w:ind w:left="6840" w:hanging="180"/>
       </w:pPr>
     </w:lvl>
   </w:abstractNum>
@@ -1955,7 +2697,13 @@
     <w:abstractNumId w:val="8"/>
   </w:num>
   <w:num w:numId="15">
+    <w:abstractNumId w:val="11"/>
+  </w:num>
+  <w:num w:numId="16">
     <w:abstractNumId w:val="10"/>
+  </w:num>
+  <w:num w:numId="17">
+    <w:abstractNumId w:val="12"/>
   </w:num>
 </w:numbering>
 </file>
@@ -2368,415 +3116,34 @@
       <w:color w:val="000000" w:themeColor="text1"/>
     </w:rPr>
   </w:style>
-</w:styles>
-</file>
-
-<file path=word/stylesWithEffects.xml><?xml version="1.0" encoding="utf-8"?>
-<w:styles xmlns:wpc="http://schemas.microsoft.com/office/word/2010/wordprocessingCanvas" xmlns:mc="http://schemas.openxmlformats.org/markup-compatibility/2006" xmlns:o="urn:schemas-microsoft-com:office:office" xmlns:r="http://schemas.openxmlformats.org/officeDocument/2006/relationships" xmlns:m="http://schemas.openxmlformats.org/officeDocument/2006/math" xmlns:v="urn:schemas-microsoft-com:vml" xmlns:wp14="http://schemas.microsoft.com/office/word/2010/wordprocessingDrawing" xmlns:wp="http://schemas.openxmlformats.org/drawingml/2006/wordprocessingDrawing" xmlns:w10="urn:schemas-microsoft-com:office:word" xmlns:w="http://schemas.openxmlformats.org/wordprocessingml/2006/main" xmlns:w14="http://schemas.microsoft.com/office/word/2010/wordml" xmlns:wpg="http://schemas.microsoft.com/office/word/2010/wordprocessingGroup" xmlns:wpi="http://schemas.microsoft.com/office/word/2010/wordprocessingInk" xmlns:wne="http://schemas.microsoft.com/office/word/2006/wordml" xmlns:wps="http://schemas.microsoft.com/office/word/2010/wordprocessingShape" mc:Ignorable="w14 wp14">
-  <w:docDefaults>
-    <w:rPrDefault>
-      <w:rPr>
-        <w:rFonts w:asciiTheme="minorHAnsi" w:eastAsiaTheme="minorHAnsi" w:hAnsiTheme="minorHAnsi" w:cstheme="minorBidi"/>
-        <w:sz w:val="22"/>
-        <w:szCs w:val="22"/>
-        <w:lang w:val="pt-BR" w:eastAsia="en-US" w:bidi="ar-SA"/>
-      </w:rPr>
-    </w:rPrDefault>
-    <w:pPrDefault>
-      <w:pPr>
-        <w:spacing w:after="200" w:line="276" w:lineRule="auto"/>
-      </w:pPr>
-    </w:pPrDefault>
-  </w:docDefaults>
-  <w:latentStyles w:defLockedState="0" w:defUIPriority="99" w:defSemiHidden="1" w:defUnhideWhenUsed="1" w:defQFormat="0" w:count="267">
-    <w:lsdException w:name="Normal" w:semiHidden="0" w:uiPriority="0" w:unhideWhenUsed="0" w:qFormat="1"/>
-    <w:lsdException w:name="heading 1" w:semiHidden="0" w:uiPriority="9" w:unhideWhenUsed="0" w:qFormat="1"/>
-    <w:lsdException w:name="heading 2" w:uiPriority="9" w:qFormat="1"/>
-    <w:lsdException w:name="heading 3" w:uiPriority="9" w:qFormat="1"/>
-    <w:lsdException w:name="heading 4" w:uiPriority="9" w:qFormat="1"/>
-    <w:lsdException w:name="heading 5" w:uiPriority="9" w:qFormat="1"/>
-    <w:lsdException w:name="heading 6" w:uiPriority="9" w:qFormat="1"/>
-    <w:lsdException w:name="heading 7" w:uiPriority="9" w:qFormat="1"/>
-    <w:lsdException w:name="heading 8" w:uiPriority="9" w:qFormat="1"/>
-    <w:lsdException w:name="heading 9" w:uiPriority="9" w:qFormat="1"/>
-    <w:lsdException w:name="toc 1" w:uiPriority="39"/>
-    <w:lsdException w:name="toc 2" w:uiPriority="39"/>
-    <w:lsdException w:name="toc 3" w:uiPriority="39"/>
-    <w:lsdException w:name="toc 4" w:uiPriority="39"/>
-    <w:lsdException w:name="toc 5" w:uiPriority="39"/>
-    <w:lsdException w:name="toc 6" w:uiPriority="39"/>
-    <w:lsdException w:name="toc 7" w:uiPriority="39"/>
-    <w:lsdException w:name="toc 8" w:uiPriority="39"/>
-    <w:lsdException w:name="toc 9" w:uiPriority="39"/>
-    <w:lsdException w:name="caption" w:uiPriority="35" w:qFormat="1"/>
-    <w:lsdException w:name="Title" w:semiHidden="0" w:uiPriority="10" w:unhideWhenUsed="0" w:qFormat="1"/>
-    <w:lsdException w:name="Default Paragraph Font" w:uiPriority="1"/>
-    <w:lsdException w:name="Subtitle" w:semiHidden="0" w:uiPriority="11" w:unhideWhenUsed="0" w:qFormat="1"/>
-    <w:lsdException w:name="Strong" w:semiHidden="0" w:uiPriority="22" w:unhideWhenUsed="0" w:qFormat="1"/>
-    <w:lsdException w:name="Emphasis" w:semiHidden="0" w:uiPriority="20" w:unhideWhenUsed="0" w:qFormat="1"/>
-    <w:lsdException w:name="Table Grid" w:semiHidden="0" w:uiPriority="59" w:unhideWhenUsed="0"/>
-    <w:lsdException w:name="Placeholder Text" w:unhideWhenUsed="0"/>
-    <w:lsdException w:name="No Spacing" w:semiHidden="0" w:uiPriority="1" w:unhideWhenUsed="0" w:qFormat="1"/>
-    <w:lsdException w:name="Light Shading" w:semiHidden="0" w:uiPriority="60" w:unhideWhenUsed="0"/>
-    <w:lsdException w:name="Light List" w:semiHidden="0" w:uiPriority="61" w:unhideWhenUsed="0"/>
-    <w:lsdException w:name="Light Grid" w:semiHidden="0" w:uiPriority="62" w:unhideWhenUsed="0"/>
-    <w:lsdException w:name="Medium Shading 1" w:semiHidden="0" w:uiPriority="63" w:unhideWhenUsed="0"/>
-    <w:lsdException w:name="Medium Shading 2" w:semiHidden="0" w:uiPriority="64" w:unhideWhenUsed="0"/>
-    <w:lsdException w:name="Medium List 1" w:semiHidden="0" w:uiPriority="65" w:unhideWhenUsed="0"/>
-    <w:lsdException w:name="Medium List 2" w:semiHidden="0" w:uiPriority="66" w:unhideWhenUsed="0"/>
-    <w:lsdException w:name="Medium Grid 1" w:semiHidden="0" w:uiPriority="67" w:unhideWhenUsed="0"/>
-    <w:lsdException w:name="Medium Grid 2" w:semiHidden="0" w:uiPriority="68" w:unhideWhenUsed="0"/>
-    <w:lsdException w:name="Medium Grid 3" w:semiHidden="0" w:uiPriority="69" w:unhideWhenUsed="0"/>
-    <w:lsdException w:name="Dark List" w:semiHidden="0" w:uiPriority="70" w:unhideWhenUsed="0"/>
-    <w:lsdException w:name="Colorful Shading" w:semiHidden="0" w:uiPriority="71" w:unhideWhenUsed="0"/>
-    <w:lsdException w:name="Colorful List" w:semiHidden="0" w:uiPriority="72" w:unhideWhenUsed="0"/>
-    <w:lsdException w:name="Colorful Grid" w:semiHidden="0" w:uiPriority="73" w:unhideWhenUsed="0"/>
-    <w:lsdException w:name="Light Shading Accent 1" w:semiHidden="0" w:uiPriority="60" w:unhideWhenUsed="0"/>
-    <w:lsdException w:name="Light List Accent 1" w:semiHidden="0" w:uiPriority="61" w:unhideWhenUsed="0"/>
-    <w:lsdException w:name="Light Grid Accent 1" w:semiHidden="0" w:uiPriority="62" w:unhideWhenUsed="0"/>
-    <w:lsdException w:name="Medium Shading 1 Accent 1" w:semiHidden="0" w:uiPriority="63" w:unhideWhenUsed="0"/>
-    <w:lsdException w:name="Medium Shading 2 Accent 1" w:semiHidden="0" w:uiPriority="64" w:unhideWhenUsed="0"/>
-    <w:lsdException w:name="Medium List 1 Accent 1" w:semiHidden="0" w:uiPriority="65" w:unhideWhenUsed="0"/>
-    <w:lsdException w:name="Revision" w:unhideWhenUsed="0"/>
-    <w:lsdException w:name="List Paragraph" w:semiHidden="0" w:uiPriority="34" w:unhideWhenUsed="0" w:qFormat="1"/>
-    <w:lsdException w:name="Quote" w:semiHidden="0" w:uiPriority="29" w:unhideWhenUsed="0" w:qFormat="1"/>
-    <w:lsdException w:name="Intense Quote" w:semiHidden="0" w:uiPriority="30" w:unhideWhenUsed="0" w:qFormat="1"/>
-    <w:lsdException w:name="Medium List 2 Accent 1" w:semiHidden="0" w:uiPriority="66" w:unhideWhenUsed="0"/>
-    <w:lsdException w:name="Medium Grid 1 Accent 1" w:semiHidden="0" w:uiPriority="67" w:unhideWhenUsed="0"/>
-    <w:lsdException w:name="Medium Grid 2 Accent 1" w:semiHidden="0" w:uiPriority="68" w:unhideWhenUsed="0"/>
-    <w:lsdException w:name="Medium Grid 3 Accent 1" w:semiHidden="0" w:uiPriority="69" w:unhideWhenUsed="0"/>
-    <w:lsdException w:name="Dark List Accent 1" w:semiHidden="0" w:uiPriority="70" w:unhideWhenUsed="0"/>
-    <w:lsdException w:name="Colorful Shading Accent 1" w:semiHidden="0" w:uiPriority="71" w:unhideWhenUsed="0"/>
-    <w:lsdException w:name="Colorful List Accent 1" w:semiHidden="0" w:uiPriority="72" w:unhideWhenUsed="0"/>
-    <w:lsdException w:name="Colorful Grid Accent 1" w:semiHidden="0" w:uiPriority="73" w:unhideWhenUsed="0"/>
-    <w:lsdException w:name="Light Shading Accent 2" w:semiHidden="0" w:uiPriority="60" w:unhideWhenUsed="0"/>
-    <w:lsdException w:name="Light List Accent 2" w:semiHidden="0" w:uiPriority="61" w:unhideWhenUsed="0"/>
-    <w:lsdException w:name="Light Grid Accent 2" w:semiHidden="0" w:uiPriority="62" w:unhideWhenUsed="0"/>
-    <w:lsdException w:name="Medium Shading 1 Accent 2" w:semiHidden="0" w:uiPriority="63" w:unhideWhenUsed="0"/>
-    <w:lsdException w:name="Medium Shading 2 Accent 2" w:semiHidden="0" w:uiPriority="64" w:unhideWhenUsed="0"/>
-    <w:lsdException w:name="Medium List 1 Accent 2" w:semiHidden="0" w:uiPriority="65" w:unhideWhenUsed="0"/>
-    <w:lsdException w:name="Medium List 2 Accent 2" w:semiHidden="0" w:uiPriority="66" w:unhideWhenUsed="0"/>
-    <w:lsdException w:name="Medium Grid 1 Accent 2" w:semiHidden="0" w:uiPriority="67" w:unhideWhenUsed="0"/>
-    <w:lsdException w:name="Medium Grid 2 Accent 2" w:semiHidden="0" w:uiPriority="68" w:unhideWhenUsed="0"/>
-    <w:lsdException w:name="Medium Grid 3 Accent 2" w:semiHidden="0" w:uiPriority="69" w:unhideWhenUsed="0"/>
-    <w:lsdException w:name="Dark List Accent 2" w:semiHidden="0" w:uiPriority="70" w:unhideWhenUsed="0"/>
-    <w:lsdException w:name="Colorful Shading Accent 2" w:semiHidden="0" w:uiPriority="71" w:unhideWhenUsed="0"/>
-    <w:lsdException w:name="Colorful List Accent 2" w:semiHidden="0" w:uiPriority="72" w:unhideWhenUsed="0"/>
-    <w:lsdException w:name="Colorful Grid Accent 2" w:semiHidden="0" w:uiPriority="73" w:unhideWhenUsed="0"/>
-    <w:lsdException w:name="Light Shading Accent 3" w:semiHidden="0" w:uiPriority="60" w:unhideWhenUsed="0"/>
-    <w:lsdException w:name="Light List Accent 3" w:semiHidden="0" w:uiPriority="61" w:unhideWhenUsed="0"/>
-    <w:lsdException w:name="Light Grid Accent 3" w:semiHidden="0" w:uiPriority="62" w:unhideWhenUsed="0"/>
-    <w:lsdException w:name="Medium Shading 1 Accent 3" w:semiHidden="0" w:uiPriority="63" w:unhideWhenUsed="0"/>
-    <w:lsdException w:name="Medium Shading 2 Accent 3" w:semiHidden="0" w:uiPriority="64" w:unhideWhenUsed="0"/>
-    <w:lsdException w:name="Medium List 1 Accent 3" w:semiHidden="0" w:uiPriority="65" w:unhideWhenUsed="0"/>
-    <w:lsdException w:name="Medium List 2 Accent 3" w:semiHidden="0" w:uiPriority="66" w:unhideWhenUsed="0"/>
-    <w:lsdException w:name="Medium Grid 1 Accent 3" w:semiHidden="0" w:uiPriority="67" w:unhideWhenUsed="0"/>
-    <w:lsdException w:name="Medium Grid 2 Accent 3" w:semiHidden="0" w:uiPriority="68" w:unhideWhenUsed="0"/>
-    <w:lsdException w:name="Medium Grid 3 Accent 3" w:semiHidden="0" w:uiPriority="69" w:unhideWhenUsed="0"/>
-    <w:lsdException w:name="Dark List Accent 3" w:semiHidden="0" w:uiPriority="70" w:unhideWhenUsed="0"/>
-    <w:lsdException w:name="Colorful Shading Accent 3" w:semiHidden="0" w:uiPriority="71" w:unhideWhenUsed="0"/>
-    <w:lsdException w:name="Colorful List Accent 3" w:semiHidden="0" w:uiPriority="72" w:unhideWhenUsed="0"/>
-    <w:lsdException w:name="Colorful Grid Accent 3" w:semiHidden="0" w:uiPriority="73" w:unhideWhenUsed="0"/>
-    <w:lsdException w:name="Light Shading Accent 4" w:semiHidden="0" w:uiPriority="60" w:unhideWhenUsed="0"/>
-    <w:lsdException w:name="Light List Accent 4" w:semiHidden="0" w:uiPriority="61" w:unhideWhenUsed="0"/>
-    <w:lsdException w:name="Light Grid Accent 4" w:semiHidden="0" w:uiPriority="62" w:unhideWhenUsed="0"/>
-    <w:lsdException w:name="Medium Shading 1 Accent 4" w:semiHidden="0" w:uiPriority="63" w:unhideWhenUsed="0"/>
-    <w:lsdException w:name="Medium Shading 2 Accent 4" w:semiHidden="0" w:uiPriority="64" w:unhideWhenUsed="0"/>
-    <w:lsdException w:name="Medium List 1 Accent 4" w:semiHidden="0" w:uiPriority="65" w:unhideWhenUsed="0"/>
-    <w:lsdException w:name="Medium List 2 Accent 4" w:semiHidden="0" w:uiPriority="66" w:unhideWhenUsed="0"/>
-    <w:lsdException w:name="Medium Grid 1 Accent 4" w:semiHidden="0" w:uiPriority="67" w:unhideWhenUsed="0"/>
-    <w:lsdException w:name="Medium Grid 2 Accent 4" w:semiHidden="0" w:uiPriority="68" w:unhideWhenUsed="0"/>
-    <w:lsdException w:name="Medium Grid 3 Accent 4" w:semiHidden="0" w:uiPriority="69" w:unhideWhenUsed="0"/>
-    <w:lsdException w:name="Dark List Accent 4" w:semiHidden="0" w:uiPriority="70" w:unhideWhenUsed="0"/>
-    <w:lsdException w:name="Colorful Shading Accent 4" w:semiHidden="0" w:uiPriority="71" w:unhideWhenUsed="0"/>
-    <w:lsdException w:name="Colorful List Accent 4" w:semiHidden="0" w:uiPriority="72" w:unhideWhenUsed="0"/>
-    <w:lsdException w:name="Colorful Grid Accent 4" w:semiHidden="0" w:uiPriority="73" w:unhideWhenUsed="0"/>
-    <w:lsdException w:name="Light Shading Accent 5" w:semiHidden="0" w:uiPriority="60" w:unhideWhenUsed="0"/>
-    <w:lsdException w:name="Light List Accent 5" w:semiHidden="0" w:uiPriority="61" w:unhideWhenUsed="0"/>
-    <w:lsdException w:name="Light Grid Accent 5" w:semiHidden="0" w:uiPriority="62" w:unhideWhenUsed="0"/>
-    <w:lsdException w:name="Medium Shading 1 Accent 5" w:semiHidden="0" w:uiPriority="63" w:unhideWhenUsed="0"/>
-    <w:lsdException w:name="Medium Shading 2 Accent 5" w:semiHidden="0" w:uiPriority="64" w:unhideWhenUsed="0"/>
-    <w:lsdException w:name="Medium List 1 Accent 5" w:semiHidden="0" w:uiPriority="65" w:unhideWhenUsed="0"/>
-    <w:lsdException w:name="Medium List 2 Accent 5" w:semiHidden="0" w:uiPriority="66" w:unhideWhenUsed="0"/>
-    <w:lsdException w:name="Medium Grid 1 Accent 5" w:semiHidden="0" w:uiPriority="67" w:unhideWhenUsed="0"/>
-    <w:lsdException w:name="Medium Grid 2 Accent 5" w:semiHidden="0" w:uiPriority="68" w:unhideWhenUsed="0"/>
-    <w:lsdException w:name="Medium Grid 3 Accent 5" w:semiHidden="0" w:uiPriority="69" w:unhideWhenUsed="0"/>
-    <w:lsdException w:name="Dark List Accent 5" w:semiHidden="0" w:uiPriority="70" w:unhideWhenUsed="0"/>
-    <w:lsdException w:name="Colorful Shading Accent 5" w:semiHidden="0" w:uiPriority="71" w:unhideWhenUsed="0"/>
-    <w:lsdException w:name="Colorful List Accent 5" w:semiHidden="0" w:uiPriority="72" w:unhideWhenUsed="0"/>
-    <w:lsdException w:name="Colorful Grid Accent 5" w:semiHidden="0" w:uiPriority="73" w:unhideWhenUsed="0"/>
-    <w:lsdException w:name="Light Shading Accent 6" w:semiHidden="0" w:uiPriority="60" w:unhideWhenUsed="0"/>
-    <w:lsdException w:name="Light List Accent 6" w:semiHidden="0" w:uiPriority="61" w:unhideWhenUsed="0"/>
-    <w:lsdException w:name="Light Grid Accent 6" w:semiHidden="0" w:uiPriority="62" w:unhideWhenUsed="0"/>
-    <w:lsdException w:name="Medium Shading 1 Accent 6" w:semiHidden="0" w:uiPriority="63" w:unhideWhenUsed="0"/>
-    <w:lsdException w:name="Medium Shading 2 Accent 6" w:semiHidden="0" w:uiPriority="64" w:unhideWhenUsed="0"/>
-    <w:lsdException w:name="Medium List 1 Accent 6" w:semiHidden="0" w:uiPriority="65" w:unhideWhenUsed="0"/>
-    <w:lsdException w:name="Medium List 2 Accent 6" w:semiHidden="0" w:uiPriority="66" w:unhideWhenUsed="0"/>
-    <w:lsdException w:name="Medium Grid 1 Accent 6" w:semiHidden="0" w:uiPriority="67" w:unhideWhenUsed="0"/>
-    <w:lsdException w:name="Medium Grid 2 Accent 6" w:semiHidden="0" w:uiPriority="68" w:unhideWhenUsed="0"/>
-    <w:lsdException w:name="Medium Grid 3 Accent 6" w:semiHidden="0" w:uiPriority="69" w:unhideWhenUsed="0"/>
-    <w:lsdException w:name="Dark List Accent 6" w:semiHidden="0" w:uiPriority="70" w:unhideWhenUsed="0"/>
-    <w:lsdException w:name="Colorful Shading Accent 6" w:semiHidden="0" w:uiPriority="71" w:unhideWhenUsed="0"/>
-    <w:lsdException w:name="Colorful List Accent 6" w:semiHidden="0" w:uiPriority="72" w:unhideWhenUsed="0"/>
-    <w:lsdException w:name="Colorful Grid Accent 6" w:semiHidden="0" w:uiPriority="73" w:unhideWhenUsed="0"/>
-    <w:lsdException w:name="Subtle Emphasis" w:semiHidden="0" w:uiPriority="19" w:unhideWhenUsed="0" w:qFormat="1"/>
-    <w:lsdException w:name="Intense Emphasis" w:semiHidden="0" w:uiPriority="21" w:unhideWhenUsed="0" w:qFormat="1"/>
-    <w:lsdException w:name="Subtle Reference" w:semiHidden="0" w:uiPriority="31" w:unhideWhenUsed="0" w:qFormat="1"/>
-    <w:lsdException w:name="Intense Reference" w:semiHidden="0" w:uiPriority="32" w:unhideWhenUsed="0" w:qFormat="1"/>
-    <w:lsdException w:name="Book Title" w:semiHidden="0" w:uiPriority="33" w:unhideWhenUsed="0" w:qFormat="1"/>
-    <w:lsdException w:name="Bibliography" w:uiPriority="37"/>
-    <w:lsdException w:name="TOC Heading" w:uiPriority="39" w:qFormat="1"/>
-  </w:latentStyles>
-  <w:style w:type="paragraph" w:default="1" w:styleId="Normal">
-    <w:name w:val="Normal"/>
-    <w:qFormat/>
-    <w:rsid w:val="005F60E6"/>
-  </w:style>
-  <w:style w:type="paragraph" w:styleId="Heading1">
-    <w:name w:val="heading 1"/>
+  <w:style w:type="paragraph" w:styleId="DocumentMap">
+    <w:name w:val="Document Map"/>
     <w:basedOn w:val="Normal"/>
-    <w:next w:val="Normal"/>
-    <w:link w:val="Heading1Char"/>
-    <w:uiPriority w:val="9"/>
-    <w:qFormat/>
-    <w:rsid w:val="005F60E6"/>
-    <w:pPr>
-      <w:keepNext/>
-      <w:keepLines/>
-      <w:spacing w:before="480" w:after="0"/>
-      <w:outlineLvl w:val="0"/>
-    </w:pPr>
-    <w:rPr>
-      <w:rFonts w:asciiTheme="majorHAnsi" w:eastAsiaTheme="majorEastAsia" w:hAnsiTheme="majorHAnsi" w:cstheme="majorBidi"/>
-      <w:b/>
-      <w:bCs/>
-      <w:color w:val="365F91" w:themeColor="accent1" w:themeShade="BF"/>
-      <w:sz w:val="28"/>
-      <w:szCs w:val="28"/>
-    </w:rPr>
-  </w:style>
-  <w:style w:type="paragraph" w:styleId="Heading2">
-    <w:name w:val="heading 2"/>
-    <w:basedOn w:val="Normal"/>
-    <w:next w:val="Normal"/>
-    <w:link w:val="Heading2Char"/>
-    <w:uiPriority w:val="9"/>
-    <w:unhideWhenUsed/>
-    <w:qFormat/>
-    <w:rsid w:val="005F60E6"/>
-    <w:pPr>
-      <w:keepNext/>
-      <w:keepLines/>
-      <w:spacing w:before="200" w:after="0"/>
-      <w:outlineLvl w:val="1"/>
-    </w:pPr>
-    <w:rPr>
-      <w:rFonts w:asciiTheme="majorHAnsi" w:eastAsiaTheme="majorEastAsia" w:hAnsiTheme="majorHAnsi" w:cstheme="majorBidi"/>
-      <w:b/>
-      <w:bCs/>
-      <w:color w:val="4F81BD" w:themeColor="accent1"/>
-      <w:sz w:val="26"/>
-      <w:szCs w:val="26"/>
-    </w:rPr>
-  </w:style>
-  <w:style w:type="paragraph" w:styleId="Heading3">
-    <w:name w:val="heading 3"/>
-    <w:basedOn w:val="Normal"/>
-    <w:next w:val="Normal"/>
-    <w:link w:val="Heading3Char"/>
-    <w:uiPriority w:val="9"/>
-    <w:unhideWhenUsed/>
-    <w:qFormat/>
-    <w:rsid w:val="005F60E6"/>
-    <w:pPr>
-      <w:keepNext/>
-      <w:keepLines/>
-      <w:spacing w:before="200" w:after="0"/>
-      <w:outlineLvl w:val="2"/>
-    </w:pPr>
-    <w:rPr>
-      <w:rFonts w:asciiTheme="majorHAnsi" w:eastAsiaTheme="majorEastAsia" w:hAnsiTheme="majorHAnsi" w:cstheme="majorBidi"/>
-      <w:b/>
-      <w:bCs/>
-      <w:color w:val="4F81BD" w:themeColor="accent1"/>
-    </w:rPr>
-  </w:style>
-  <w:style w:type="character" w:default="1" w:styleId="DefaultParagraphFont">
-    <w:name w:val="Default Paragraph Font"/>
-    <w:uiPriority w:val="1"/>
-    <w:semiHidden/>
-    <w:unhideWhenUsed/>
-  </w:style>
-  <w:style w:type="table" w:default="1" w:styleId="TableNormal">
-    <w:name w:val="Normal Table"/>
+    <w:link w:val="DocumentMapChar"/>
     <w:uiPriority w:val="99"/>
     <w:semiHidden/>
     <w:unhideWhenUsed/>
-    <w:tblPr>
-      <w:tblInd w:w="0" w:type="dxa"/>
-      <w:tblCellMar>
-        <w:top w:w="0" w:type="dxa"/>
-        <w:left w:w="108" w:type="dxa"/>
-        <w:bottom w:w="0" w:type="dxa"/>
-        <w:right w:w="108" w:type="dxa"/>
-      </w:tblCellMar>
-    </w:tblPr>
+    <w:rsid w:val="00691BFD"/>
+    <w:pPr>
+      <w:spacing w:after="0" w:line="240" w:lineRule="auto"/>
+    </w:pPr>
+    <w:rPr>
+      <w:rFonts w:ascii="Tahoma" w:hAnsi="Tahoma" w:cs="Tahoma"/>
+      <w:sz w:val="16"/>
+      <w:szCs w:val="16"/>
+    </w:rPr>
   </w:style>
-  <w:style w:type="numbering" w:default="1" w:styleId="NoList">
-    <w:name w:val="No List"/>
+  <w:style w:type="character" w:customStyle="1" w:styleId="DocumentMapChar">
+    <w:name w:val="Document Map Char"/>
+    <w:basedOn w:val="DefaultParagraphFont"/>
+    <w:link w:val="DocumentMap"/>
     <w:uiPriority w:val="99"/>
     <w:semiHidden/>
-    <w:unhideWhenUsed/>
-  </w:style>
-  <w:style w:type="paragraph" w:customStyle="1" w:styleId="ProxPasso">
-    <w:name w:val="Prox Passo"/>
-    <w:basedOn w:val="ListParagraph"/>
-    <w:link w:val="ProxPassoChar"/>
-    <w:qFormat/>
-    <w:rsid w:val="005F60E6"/>
-    <w:pPr>
-      <w:numPr>
-        <w:numId w:val="2"/>
-      </w:numPr>
-    </w:pPr>
+    <w:rsid w:val="00691BFD"/>
     <w:rPr>
-      <w:color w:val="FF0000"/>
-    </w:rPr>
-  </w:style>
-  <w:style w:type="character" w:customStyle="1" w:styleId="ProxPassoChar">
-    <w:name w:val="Prox Passo Char"/>
-    <w:basedOn w:val="ListParagraphChar"/>
-    <w:link w:val="ProxPasso"/>
-    <w:rsid w:val="005F60E6"/>
-    <w:rPr>
-      <w:color w:val="FF0000"/>
-    </w:rPr>
-  </w:style>
-  <w:style w:type="paragraph" w:styleId="ListParagraph">
-    <w:name w:val="List Paragraph"/>
-    <w:basedOn w:val="Normal"/>
-    <w:link w:val="ListParagraphChar"/>
-    <w:uiPriority w:val="34"/>
-    <w:qFormat/>
-    <w:rsid w:val="005F60E6"/>
-    <w:pPr>
-      <w:ind w:left="720"/>
-      <w:contextualSpacing/>
-    </w:pPr>
-  </w:style>
-  <w:style w:type="character" w:customStyle="1" w:styleId="Heading1Char">
-    <w:name w:val="Heading 1 Char"/>
-    <w:basedOn w:val="DefaultParagraphFont"/>
-    <w:link w:val="Heading1"/>
-    <w:uiPriority w:val="9"/>
-    <w:rsid w:val="005F60E6"/>
-    <w:rPr>
-      <w:rFonts w:asciiTheme="majorHAnsi" w:eastAsiaTheme="majorEastAsia" w:hAnsiTheme="majorHAnsi" w:cstheme="majorBidi"/>
-      <w:b/>
-      <w:bCs/>
-      <w:color w:val="365F91" w:themeColor="accent1" w:themeShade="BF"/>
-      <w:sz w:val="28"/>
-      <w:szCs w:val="28"/>
-    </w:rPr>
-  </w:style>
-  <w:style w:type="character" w:customStyle="1" w:styleId="Heading2Char">
-    <w:name w:val="Heading 2 Char"/>
-    <w:basedOn w:val="DefaultParagraphFont"/>
-    <w:link w:val="Heading2"/>
-    <w:uiPriority w:val="9"/>
-    <w:rsid w:val="005F60E6"/>
-    <w:rPr>
-      <w:rFonts w:asciiTheme="majorHAnsi" w:eastAsiaTheme="majorEastAsia" w:hAnsiTheme="majorHAnsi" w:cstheme="majorBidi"/>
-      <w:b/>
-      <w:bCs/>
-      <w:color w:val="4F81BD" w:themeColor="accent1"/>
-      <w:sz w:val="26"/>
-      <w:szCs w:val="26"/>
-    </w:rPr>
-  </w:style>
-  <w:style w:type="character" w:customStyle="1" w:styleId="Heading3Char">
-    <w:name w:val="Heading 3 Char"/>
-    <w:basedOn w:val="DefaultParagraphFont"/>
-    <w:link w:val="Heading3"/>
-    <w:uiPriority w:val="9"/>
-    <w:rsid w:val="005F60E6"/>
-    <w:rPr>
-      <w:rFonts w:asciiTheme="majorHAnsi" w:eastAsiaTheme="majorEastAsia" w:hAnsiTheme="majorHAnsi" w:cstheme="majorBidi"/>
-      <w:b/>
-      <w:bCs/>
-      <w:color w:val="4F81BD" w:themeColor="accent1"/>
-    </w:rPr>
-  </w:style>
-  <w:style w:type="paragraph" w:styleId="Title">
-    <w:name w:val="Title"/>
-    <w:basedOn w:val="Normal"/>
-    <w:next w:val="Normal"/>
-    <w:link w:val="TitleChar"/>
-    <w:uiPriority w:val="10"/>
-    <w:qFormat/>
-    <w:rsid w:val="005F60E6"/>
-    <w:pPr>
-      <w:pBdr>
-        <w:bottom w:val="single" w:sz="8" w:space="4" w:color="4F81BD" w:themeColor="accent1"/>
-      </w:pBdr>
-      <w:spacing w:after="300" w:line="240" w:lineRule="auto"/>
-      <w:contextualSpacing/>
-    </w:pPr>
-    <w:rPr>
-      <w:rFonts w:asciiTheme="majorHAnsi" w:eastAsiaTheme="majorEastAsia" w:hAnsiTheme="majorHAnsi" w:cstheme="majorBidi"/>
-      <w:color w:val="17365D" w:themeColor="text2" w:themeShade="BF"/>
-      <w:spacing w:val="5"/>
-      <w:kern w:val="28"/>
-      <w:sz w:val="52"/>
-      <w:szCs w:val="52"/>
-    </w:rPr>
-  </w:style>
-  <w:style w:type="character" w:customStyle="1" w:styleId="TitleChar">
-    <w:name w:val="Title Char"/>
-    <w:basedOn w:val="DefaultParagraphFont"/>
-    <w:link w:val="Title"/>
-    <w:uiPriority w:val="10"/>
-    <w:rsid w:val="005F60E6"/>
-    <w:rPr>
-      <w:rFonts w:asciiTheme="majorHAnsi" w:eastAsiaTheme="majorEastAsia" w:hAnsiTheme="majorHAnsi" w:cstheme="majorBidi"/>
-      <w:color w:val="17365D" w:themeColor="text2" w:themeShade="BF"/>
-      <w:spacing w:val="5"/>
-      <w:kern w:val="28"/>
-      <w:sz w:val="52"/>
-      <w:szCs w:val="52"/>
-    </w:rPr>
-  </w:style>
-  <w:style w:type="character" w:customStyle="1" w:styleId="ListParagraphChar">
-    <w:name w:val="List Paragraph Char"/>
-    <w:basedOn w:val="DefaultParagraphFont"/>
-    <w:link w:val="ListParagraph"/>
-    <w:uiPriority w:val="34"/>
-    <w:rsid w:val="005F60E6"/>
-  </w:style>
-  <w:style w:type="paragraph" w:styleId="Quote">
-    <w:name w:val="Quote"/>
-    <w:basedOn w:val="Normal"/>
-    <w:next w:val="Normal"/>
-    <w:link w:val="QuoteChar"/>
-    <w:uiPriority w:val="29"/>
-    <w:qFormat/>
-    <w:rsid w:val="005F60E6"/>
-    <w:rPr>
-      <w:i/>
-      <w:iCs/>
-      <w:color w:val="000000" w:themeColor="text1"/>
-    </w:rPr>
-  </w:style>
-  <w:style w:type="character" w:customStyle="1" w:styleId="QuoteChar">
-    <w:name w:val="Quote Char"/>
-    <w:basedOn w:val="DefaultParagraphFont"/>
-    <w:link w:val="Quote"/>
-    <w:uiPriority w:val="29"/>
-    <w:rsid w:val="005F60E6"/>
-    <w:rPr>
-      <w:i/>
-      <w:iCs/>
-      <w:color w:val="000000" w:themeColor="text1"/>
+      <w:rFonts w:ascii="Tahoma" w:hAnsi="Tahoma" w:cs="Tahoma"/>
+      <w:sz w:val="16"/>
+      <w:szCs w:val="16"/>
     </w:rPr>
   </w:style>
 </w:styles>

</xml_diff>